<commit_message>
added new python code
</commit_message>
<xml_diff>
--- a/doc/coordinate-systems.docx
+++ b/doc/coordinate-systems.docx
@@ -231,16 +231,38 @@
         <w:rPr>
           <w:lang w:val="en-GB"/>
         </w:rPr>
-        <w:t xml:space="preserve">Web </w:t>
-      </w:r>
-      <w:proofErr w:type="spellStart"/>
-      <w:r>
-        <w:rPr>
-          <w:lang w:val="en-GB"/>
-        </w:rPr>
-        <w:t>Mercatur</w:t>
-      </w:r>
-      <w:proofErr w:type="spellEnd"/>
+        <w:t>Web Mercat</w:t>
+      </w:r>
+      <w:r>
+        <w:rPr>
+          <w:lang w:val="en-GB"/>
+        </w:rPr>
+        <w:t>o</w:t>
+      </w:r>
+      <w:r>
+        <w:rPr>
+          <w:lang w:val="en-GB"/>
+        </w:rPr>
+        <w:t>r</w:t>
+      </w:r>
+      <w:r>
+        <w:rPr>
+          <w:lang w:val="en-GB"/>
+        </w:rPr>
+        <w:t xml:space="preserve"> / Pseudo Mercator </w:t>
+      </w:r>
+      <w:r>
+        <w:rPr>
+          <w:lang w:val="en-GB"/>
+        </w:rPr>
+        <w:t>EPSG 3857</w:t>
+      </w:r>
+      <w:r>
+        <w:rPr>
+          <w:lang w:val="en-GB"/>
+        </w:rPr>
+        <w:t xml:space="preserve"> </w:t>
+      </w:r>
     </w:p>
     <w:p>
       <w:pPr>

</xml_diff>